<commit_message>
- Updated linker manual
</commit_message>
<xml_diff>
--- a/files/linker_manual.docx
+++ b/files/linker_manual.docx
@@ -45,12 +45,14 @@
     <w:p>
       <w:pPr>
         <w:pStyle w:val="ListParagraph"/>
-        <w:rPr>
-          <w:lang w:val="en-US"/>
-        </w:rPr>
-      </w:pPr>
-      <w:r>
-        <w:rPr>
+        <w:jc w:val="center"/>
+        <w:rPr>
+          <w:lang w:val="en-US"/>
+        </w:rPr>
+      </w:pPr>
+      <w:r>
+        <w:rPr>
+          <w:noProof/>
           <w:lang w:val="en-US"/>
         </w:rPr>
         <w:drawing>
@@ -89,12 +91,6 @@
           </wp:inline>
         </w:drawing>
       </w:r>
-      <w:r>
-        <w:rPr>
-          <w:lang w:val="en-US"/>
-        </w:rPr>
-        <w:t xml:space="preserve"> </w:t>
-      </w:r>
     </w:p>
     <w:p>
       <w:pPr>
@@ -110,35 +106,7 @@
           <w:i/>
           <w:lang w:val="en-US"/>
         </w:rPr>
-        <w:t xml:space="preserve">(extra appendices map slide must </w:t>
-      </w:r>
-      <w:r>
-        <w:rPr>
-          <w:i/>
-          <w:lang w:val="en-US"/>
-        </w:rPr>
-        <w:t xml:space="preserve">always follow </w:t>
-      </w:r>
-      <w:r>
-        <w:rPr>
-          <w:i/>
-          <w:lang w:val="en-US"/>
-        </w:rPr>
-        <w:t>the main appendices map slide</w:t>
-      </w:r>
-      <w:r>
-        <w:rPr>
-          <w:i/>
-          <w:lang w:val="en-US"/>
-        </w:rPr>
-        <w:t>. For example, if main appendices slide is #14, then extra appendices slide must be #15</w:t>
-      </w:r>
-      <w:r>
-        <w:rPr>
-          <w:i/>
-          <w:lang w:val="en-US"/>
-        </w:rPr>
-        <w:t>)</w:t>
+        <w:t>(extra appendices map slide must always follow the main appendices map slide. For example, if main appendices slide is #14, then extra appendices slide must be #15)</w:t>
       </w:r>
     </w:p>
     <w:p>
@@ -164,6 +132,7 @@
     <w:p>
       <w:pPr>
         <w:pStyle w:val="ListParagraph"/>
+        <w:jc w:val="center"/>
         <w:rPr>
           <w:b/>
           <w:lang w:val="en-US"/>
@@ -172,6 +141,7 @@
       <w:r>
         <w:rPr>
           <w:b/>
+          <w:noProof/>
           <w:lang w:val="en-US"/>
         </w:rPr>
         <w:drawing>
@@ -234,6 +204,7 @@
     <w:p>
       <w:pPr>
         <w:ind w:left="720"/>
+        <w:jc w:val="center"/>
         <w:rPr>
           <w:b/>
           <w:lang w:val="en-US"/>
@@ -242,6 +213,7 @@
       <w:r>
         <w:rPr>
           <w:b/>
+          <w:noProof/>
           <w:lang w:val="en-US"/>
         </w:rPr>
         <w:drawing>
@@ -304,12 +276,14 @@
     <w:p>
       <w:pPr>
         <w:pStyle w:val="ListParagraph"/>
-        <w:rPr>
-          <w:lang w:val="en-US"/>
-        </w:rPr>
-      </w:pPr>
-      <w:r>
-        <w:rPr>
+        <w:jc w:val="center"/>
+        <w:rPr>
+          <w:lang w:val="en-US"/>
+        </w:rPr>
+      </w:pPr>
+      <w:r>
+        <w:rPr>
+          <w:noProof/>
           <w:lang w:val="en-US"/>
         </w:rPr>
         <w:drawing>
@@ -372,6 +346,7 @@
     <w:p>
       <w:pPr>
         <w:pStyle w:val="ListParagraph"/>
+        <w:jc w:val="center"/>
         <w:rPr>
           <w:b/>
           <w:lang w:val="en-US"/>
@@ -380,11 +355,12 @@
       <w:r>
         <w:rPr>
           <w:b/>
+          <w:noProof/>
           <w:lang w:val="en-US"/>
         </w:rPr>
         <w:lastRenderedPageBreak/>
         <w:drawing>
-          <wp:inline distT="0" distB="0" distL="0" distR="0" wp14:anchorId="40CDEDAE" wp14:editId="66102515">
+          <wp:inline distT="0" distB="0" distL="0" distR="0" wp14:anchorId="40CDEDAE" wp14:editId="0B5F58CB">
             <wp:extent cx="1705500" cy="1143000"/>
             <wp:effectExtent l="0" t="0" r="9525" b="0"/>
             <wp:docPr id="7" name="Picture 7"/>
@@ -443,16 +419,18 @@
     <w:p>
       <w:pPr>
         <w:ind w:left="720"/>
-        <w:rPr>
-          <w:lang w:val="en-US"/>
-        </w:rPr>
-      </w:pPr>
-      <w:r>
-        <w:rPr>
+        <w:jc w:val="center"/>
+        <w:rPr>
+          <w:lang w:val="en-US"/>
+        </w:rPr>
+      </w:pPr>
+      <w:r>
+        <w:rPr>
+          <w:noProof/>
           <w:lang w:val="en-US"/>
         </w:rPr>
         <w:drawing>
-          <wp:inline distT="0" distB="0" distL="0" distR="0" wp14:anchorId="79AAA4C5" wp14:editId="3898DFEB">
+          <wp:inline distT="0" distB="0" distL="0" distR="0" wp14:anchorId="79AAA4C5" wp14:editId="269D733B">
             <wp:extent cx="1704975" cy="1198207"/>
             <wp:effectExtent l="0" t="0" r="0" b="2540"/>
             <wp:docPr id="8" name="Picture 8"/>
@@ -558,6 +536,12 @@
         </w:rPr>
         <w:t xml:space="preserve"> file instead of .pptx.</w:t>
       </w:r>
+      <w:r>
+        <w:rPr>
+          <w:lang w:val="en-US"/>
+        </w:rPr>
+        <w:t xml:space="preserve"> Also, make sure to “Enable Editing” and “Enable Content” before using the linker.</w:t>
+      </w:r>
     </w:p>
     <w:p>
       <w:pPr>
@@ -795,6 +779,306 @@
         <w:pStyle w:val="ListParagraph"/>
         <w:numPr>
           <w:ilvl w:val="1"/>
+          <w:numId w:val="5"/>
+        </w:numPr>
+        <w:rPr>
+          <w:lang w:val="en-US"/>
+        </w:rPr>
+      </w:pPr>
+      <w:r>
+        <w:rPr>
+          <w:lang w:val="en-US"/>
+        </w:rPr>
+        <w:t xml:space="preserve">Main Appendices Map slide number </w:t>
+      </w:r>
+      <w:r>
+        <w:rPr>
+          <w:lang w:val="en-US"/>
+        </w:rPr>
+        <w:sym w:font="Wingdings" w:char="F0E0"/>
+      </w:r>
+      <w:r>
+        <w:rPr>
+          <w:lang w:val="en-US"/>
+        </w:rPr>
+        <w:t xml:space="preserve"> 1</w:t>
+      </w:r>
+      <w:r>
+        <w:rPr>
+          <w:lang w:val="en-US"/>
+        </w:rPr>
+        <w:t>3</w:t>
+      </w:r>
+      <w:r>
+        <w:rPr>
+          <w:lang w:val="en-US"/>
+        </w:rPr>
+        <w:t xml:space="preserve"> (</w:t>
+      </w:r>
+      <w:r>
+        <w:rPr>
+          <w:i/>
+          <w:lang w:val="en-US"/>
+        </w:rPr>
+        <w:t>extra appendices map slide</w:t>
+      </w:r>
+      <w:r>
+        <w:rPr>
+          <w:lang w:val="en-US"/>
+        </w:rPr>
+        <w:t xml:space="preserve"> must </w:t>
+      </w:r>
+      <w:r>
+        <w:rPr>
+          <w:lang w:val="en-US"/>
+        </w:rPr>
+        <w:t>follow</w:t>
+      </w:r>
+      <w:r>
+        <w:rPr>
+          <w:lang w:val="en-US"/>
+        </w:rPr>
+        <w:t xml:space="preserve"> </w:t>
+      </w:r>
+      <w:r>
+        <w:rPr>
+          <w:i/>
+          <w:lang w:val="en-US"/>
+        </w:rPr>
+        <w:t>the main appendices map slide</w:t>
+      </w:r>
+      <w:r>
+        <w:rPr>
+          <w:lang w:val="en-US"/>
+        </w:rPr>
+        <w:t>)</w:t>
+      </w:r>
+    </w:p>
+    <w:p>
+      <w:pPr>
+        <w:pStyle w:val="ListParagraph"/>
+        <w:numPr>
+          <w:ilvl w:val="1"/>
+          <w:numId w:val="5"/>
+        </w:numPr>
+        <w:rPr>
+          <w:lang w:val="en-US"/>
+        </w:rPr>
+      </w:pPr>
+      <w:r>
+        <w:rPr>
+          <w:i/>
+          <w:lang w:val="en-US"/>
+        </w:rPr>
+        <w:t>Bucket 1</w:t>
+      </w:r>
+      <w:r>
+        <w:rPr>
+          <w:lang w:val="en-US"/>
+        </w:rPr>
+        <w:t xml:space="preserve"> </w:t>
+      </w:r>
+      <w:r>
+        <w:rPr>
+          <w:lang w:val="en-US"/>
+        </w:rPr>
+        <w:t>cover slide</w:t>
+      </w:r>
+      <w:r>
+        <w:rPr>
+          <w:lang w:val="en-US"/>
+        </w:rPr>
+        <w:t xml:space="preserve"> </w:t>
+      </w:r>
+      <w:r>
+        <w:rPr>
+          <w:lang w:val="en-US"/>
+        </w:rPr>
+        <w:sym w:font="Wingdings" w:char="F0E0"/>
+      </w:r>
+      <w:r>
+        <w:rPr>
+          <w:lang w:val="en-US"/>
+        </w:rPr>
+        <w:t xml:space="preserve"> 16</w:t>
+      </w:r>
+    </w:p>
+    <w:p>
+      <w:pPr>
+        <w:pStyle w:val="ListParagraph"/>
+        <w:numPr>
+          <w:ilvl w:val="1"/>
+          <w:numId w:val="5"/>
+        </w:numPr>
+        <w:rPr>
+          <w:lang w:val="en-US"/>
+        </w:rPr>
+      </w:pPr>
+      <w:r>
+        <w:rPr>
+          <w:i/>
+          <w:lang w:val="en-US"/>
+        </w:rPr>
+        <w:t>Bucket 2</w:t>
+      </w:r>
+      <w:r>
+        <w:rPr>
+          <w:i/>
+          <w:lang w:val="en-US"/>
+        </w:rPr>
+        <w:t xml:space="preserve"> </w:t>
+      </w:r>
+      <w:r>
+        <w:rPr>
+          <w:lang w:val="en-US"/>
+        </w:rPr>
+        <w:t>cover slide</w:t>
+      </w:r>
+      <w:r>
+        <w:rPr>
+          <w:lang w:val="en-US"/>
+        </w:rPr>
+        <w:t xml:space="preserve"> </w:t>
+      </w:r>
+      <w:r>
+        <w:rPr>
+          <w:lang w:val="en-US"/>
+        </w:rPr>
+        <w:sym w:font="Wingdings" w:char="F0E0"/>
+      </w:r>
+      <w:r>
+        <w:rPr>
+          <w:lang w:val="en-US"/>
+        </w:rPr>
+        <w:t xml:space="preserve"> 24</w:t>
+      </w:r>
+    </w:p>
+    <w:p>
+      <w:pPr>
+        <w:pStyle w:val="ListParagraph"/>
+        <w:numPr>
+          <w:ilvl w:val="1"/>
+          <w:numId w:val="5"/>
+        </w:numPr>
+        <w:rPr>
+          <w:lang w:val="en-US"/>
+        </w:rPr>
+      </w:pPr>
+      <w:r>
+        <w:rPr>
+          <w:i/>
+          <w:lang w:val="en-US"/>
+        </w:rPr>
+        <w:t>Bucket 3</w:t>
+      </w:r>
+      <w:r>
+        <w:rPr>
+          <w:lang w:val="en-US"/>
+        </w:rPr>
+        <w:t xml:space="preserve"> </w:t>
+      </w:r>
+      <w:r>
+        <w:rPr>
+          <w:lang w:val="en-US"/>
+        </w:rPr>
+        <w:t>cover slide</w:t>
+      </w:r>
+      <w:r>
+        <w:rPr>
+          <w:lang w:val="en-US"/>
+        </w:rPr>
+        <w:sym w:font="Wingdings" w:char="F0E0"/>
+      </w:r>
+      <w:r>
+        <w:rPr>
+          <w:lang w:val="en-US"/>
+        </w:rPr>
+        <w:t xml:space="preserve"> 30</w:t>
+      </w:r>
+    </w:p>
+    <w:p>
+      <w:pPr>
+        <w:pStyle w:val="ListParagraph"/>
+        <w:numPr>
+          <w:ilvl w:val="1"/>
+          <w:numId w:val="5"/>
+        </w:numPr>
+        <w:rPr>
+          <w:lang w:val="en-US"/>
+        </w:rPr>
+      </w:pPr>
+      <w:r>
+        <w:rPr>
+          <w:lang w:val="en-US"/>
+        </w:rPr>
+        <w:t>Financials</w:t>
+      </w:r>
+      <w:r>
+        <w:rPr>
+          <w:lang w:val="en-US"/>
+        </w:rPr>
+        <w:t xml:space="preserve"> cover slide</w:t>
+      </w:r>
+      <w:r>
+        <w:rPr>
+          <w:lang w:val="en-US"/>
+        </w:rPr>
+        <w:t xml:space="preserve"> </w:t>
+      </w:r>
+      <w:r>
+        <w:rPr>
+          <w:lang w:val="en-US"/>
+        </w:rPr>
+        <w:sym w:font="Wingdings" w:char="F0E0"/>
+      </w:r>
+      <w:r>
+        <w:rPr>
+          <w:lang w:val="en-US"/>
+        </w:rPr>
+        <w:t xml:space="preserve"> 38</w:t>
+      </w:r>
+    </w:p>
+    <w:p>
+      <w:pPr>
+        <w:pStyle w:val="ListParagraph"/>
+        <w:numPr>
+          <w:ilvl w:val="1"/>
+          <w:numId w:val="5"/>
+        </w:numPr>
+        <w:rPr>
+          <w:lang w:val="en-US"/>
+        </w:rPr>
+      </w:pPr>
+      <w:r>
+        <w:rPr>
+          <w:lang w:val="en-US"/>
+        </w:rPr>
+        <w:t xml:space="preserve">Extras </w:t>
+      </w:r>
+      <w:r>
+        <w:rPr>
+          <w:lang w:val="en-US"/>
+        </w:rPr>
+        <w:t>cover slide</w:t>
+      </w:r>
+      <w:r>
+        <w:rPr>
+          <w:lang w:val="en-US"/>
+        </w:rPr>
+        <w:sym w:font="Wingdings" w:char="F0E0"/>
+      </w:r>
+      <w:r>
+        <w:rPr>
+          <w:lang w:val="en-US"/>
+        </w:rPr>
+        <w:t xml:space="preserve"> 58</w:t>
+      </w:r>
+    </w:p>
+    <w:p>
+      <w:pPr>
+        <w:pStyle w:val="ListParagraph"/>
+        <w:numPr>
+          <w:ilvl w:val="0"/>
           <w:numId w:val="2"/>
         </w:numPr>
         <w:rPr>
@@ -805,69 +1089,7 @@
         <w:rPr>
           <w:lang w:val="en-US"/>
         </w:rPr>
-        <w:t xml:space="preserve">Main Appendices Map slide number </w:t>
-      </w:r>
-      <w:r>
-        <w:rPr>
-          <w:lang w:val="en-US"/>
-        </w:rPr>
-        <w:sym w:font="Wingdings" w:char="F0E0"/>
-      </w:r>
-      <w:r>
-        <w:rPr>
-          <w:lang w:val="en-US"/>
-        </w:rPr>
-        <w:t xml:space="preserve"> 1</w:t>
-      </w:r>
-      <w:r>
-        <w:rPr>
-          <w:lang w:val="en-US"/>
-        </w:rPr>
-        <w:t>3</w:t>
-      </w:r>
-      <w:r>
-        <w:rPr>
-          <w:lang w:val="en-US"/>
-        </w:rPr>
-        <w:t xml:space="preserve"> (</w:t>
-      </w:r>
-      <w:r>
-        <w:rPr>
-          <w:i/>
-          <w:lang w:val="en-US"/>
-        </w:rPr>
-        <w:t>extra appendices map slide</w:t>
-      </w:r>
-      <w:r>
-        <w:rPr>
-          <w:lang w:val="en-US"/>
-        </w:rPr>
-        <w:t xml:space="preserve"> must </w:t>
-      </w:r>
-      <w:r>
-        <w:rPr>
-          <w:lang w:val="en-US"/>
-        </w:rPr>
-        <w:t>follow</w:t>
-      </w:r>
-      <w:r>
-        <w:rPr>
-          <w:lang w:val="en-US"/>
-        </w:rPr>
-        <w:t xml:space="preserve"> </w:t>
-      </w:r>
-      <w:r>
-        <w:rPr>
-          <w:i/>
-          <w:lang w:val="en-US"/>
-        </w:rPr>
-        <w:t>the main appendices map slide</w:t>
-      </w:r>
-      <w:r>
-        <w:rPr>
-          <w:lang w:val="en-US"/>
-        </w:rPr>
-        <w:t>)</w:t>
+        <w:t>Follow the steps to run the linker</w:t>
       </w:r>
     </w:p>
     <w:p>
@@ -883,47 +1105,145 @@
       </w:pPr>
       <w:r>
         <w:rPr>
-          <w:i/>
-          <w:lang w:val="en-US"/>
-        </w:rPr>
-        <w:t xml:space="preserve">Bucket </w:t>
-      </w:r>
-      <w:r>
-        <w:rPr>
-          <w:i/>
-          <w:lang w:val="en-US"/>
-        </w:rPr>
-        <w:t>1</w:t>
-      </w:r>
-      <w:r>
-        <w:rPr>
-          <w:lang w:val="en-US"/>
-        </w:rPr>
-        <w:t xml:space="preserve"> </w:t>
-      </w:r>
-      <w:r>
-        <w:rPr>
-          <w:lang w:val="en-US"/>
-        </w:rPr>
-        <w:t>cover slide</w:t>
-      </w:r>
-      <w:r>
-        <w:rPr>
-          <w:lang w:val="en-US"/>
-        </w:rPr>
-        <w:t xml:space="preserve"> </w:t>
-      </w:r>
-      <w:r>
-        <w:rPr>
-          <w:lang w:val="en-US"/>
-        </w:rPr>
-        <w:sym w:font="Wingdings" w:char="F0E0"/>
-      </w:r>
-      <w:r>
-        <w:rPr>
-          <w:lang w:val="en-US"/>
-        </w:rPr>
-        <w:t xml:space="preserve"> 16</w:t>
+          <w:lang w:val="en-US"/>
+        </w:rPr>
+        <w:lastRenderedPageBreak/>
+        <w:t>Open available macros</w:t>
+      </w:r>
+      <w:r>
+        <w:rPr>
+          <w:noProof/>
+          <w:lang w:val="en-US"/>
+        </w:rPr>
+        <mc:AlternateContent>
+          <mc:Choice Requires="wpg">
+            <w:drawing>
+              <wp:inline distT="0" distB="0" distL="0" distR="0" wp14:anchorId="485D0769" wp14:editId="33F2184C">
+                <wp:extent cx="5057775" cy="718185"/>
+                <wp:effectExtent l="0" t="19050" r="9525" b="5715"/>
+                <wp:docPr id="11" name="Group 11"/>
+                <wp:cNvGraphicFramePr/>
+                <a:graphic xmlns:a="http://schemas.openxmlformats.org/drawingml/2006/main">
+                  <a:graphicData uri="http://schemas.microsoft.com/office/word/2010/wordprocessingGroup">
+                    <wpg:wgp>
+                      <wpg:cNvGrpSpPr/>
+                      <wpg:grpSpPr>
+                        <a:xfrm>
+                          <a:off x="0" y="0"/>
+                          <a:ext cx="5057775" cy="718185"/>
+                          <a:chOff x="0" y="0"/>
+                          <a:chExt cx="5057775" cy="718185"/>
+                        </a:xfrm>
+                      </wpg:grpSpPr>
+                      <pic:pic xmlns:pic="http://schemas.openxmlformats.org/drawingml/2006/picture">
+                        <pic:nvPicPr>
+                          <pic:cNvPr id="2" name="Picture 2"/>
+                          <pic:cNvPicPr>
+                            <a:picLocks noChangeAspect="1"/>
+                          </pic:cNvPicPr>
+                        </pic:nvPicPr>
+                        <pic:blipFill>
+                          <a:blip r:embed="rId13" cstate="print">
+                            <a:extLst>
+                              <a:ext uri="{28A0092B-C50C-407E-A947-70E740481C1C}">
+                                <a14:useLocalDpi xmlns:a14="http://schemas.microsoft.com/office/drawing/2010/main" val="0"/>
+                              </a:ext>
+                            </a:extLst>
+                          </a:blip>
+                          <a:stretch>
+                            <a:fillRect/>
+                          </a:stretch>
+                        </pic:blipFill>
+                        <pic:spPr>
+                          <a:xfrm>
+                            <a:off x="0" y="0"/>
+                            <a:ext cx="5057775" cy="718185"/>
+                          </a:xfrm>
+                          <a:prstGeom prst="rect">
+                            <a:avLst/>
+                          </a:prstGeom>
+                        </pic:spPr>
+                      </pic:pic>
+                      <wps:wsp>
+                        <wps:cNvPr id="6" name="Oval 6"/>
+                        <wps:cNvSpPr/>
+                        <wps:spPr>
+                          <a:xfrm>
+                            <a:off x="3876675" y="0"/>
+                            <a:ext cx="390525" cy="552450"/>
+                          </a:xfrm>
+                          <a:prstGeom prst="ellipse">
+                            <a:avLst/>
+                          </a:prstGeom>
+                          <a:noFill/>
+                          <a:ln w="38100">
+                            <a:solidFill>
+                              <a:srgbClr val="FF0000"/>
+                            </a:solidFill>
+                          </a:ln>
+                        </wps:spPr>
+                        <wps:style>
+                          <a:lnRef idx="2">
+                            <a:schemeClr val="accent1">
+                              <a:shade val="50000"/>
+                            </a:schemeClr>
+                          </a:lnRef>
+                          <a:fillRef idx="1">
+                            <a:schemeClr val="accent1"/>
+                          </a:fillRef>
+                          <a:effectRef idx="0">
+                            <a:schemeClr val="accent1"/>
+                          </a:effectRef>
+                          <a:fontRef idx="minor">
+                            <a:schemeClr val="lt1"/>
+                          </a:fontRef>
+                        </wps:style>
+                        <wps:bodyPr rot="0" spcFirstLastPara="0" vertOverflow="overflow" horzOverflow="overflow" vert="horz" wrap="square" lIns="91440" tIns="45720" rIns="91440" bIns="45720" numCol="1" spcCol="0" rtlCol="0" fromWordArt="0" anchor="ctr" anchorCtr="0" forceAA="0" compatLnSpc="1">
+                          <a:prstTxWarp prst="textNoShape">
+                            <a:avLst/>
+                          </a:prstTxWarp>
+                          <a:noAutofit/>
+                        </wps:bodyPr>
+                      </wps:wsp>
+                    </wpg:wgp>
+                  </a:graphicData>
+                </a:graphic>
+              </wp:inline>
+            </w:drawing>
+          </mc:Choice>
+          <mc:Fallback>
+            <w:pict>
+              <v:group w14:anchorId="403DEBCC" id="Group 11" o:spid="_x0000_s1026" style="width:398.25pt;height:56.55pt;mso-position-horizontal-relative:char;mso-position-vertical-relative:line" coordsize="50577,7181" o:gfxdata="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">
+                <v:shapetype id="_x0000_t75" coordsize="21600,21600" o:spt="75" o:preferrelative="t" path="m@4@5l@4@11@9@11@9@5xe" filled="f" stroked="f">
+                  <v:stroke joinstyle="miter"/>
+                  <v:formulas>
+                    <v:f eqn="if lineDrawn pixelLineWidth 0"/>
+                    <v:f eqn="sum @0 1 0"/>
+                    <v:f eqn="sum 0 0 @1"/>
+                    <v:f eqn="prod @2 1 2"/>
+                    <v:f eqn="prod @3 21600 pixelWidth"/>
+                    <v:f eqn="prod @3 21600 pixelHeight"/>
+                    <v:f eqn="sum @0 0 1"/>
+                    <v:f eqn="prod @6 1 2"/>
+                    <v:f eqn="prod @7 21600 pixelWidth"/>
+                    <v:f eqn="sum @8 21600 0"/>
+                    <v:f eqn="prod @7 21600 pixelHeight"/>
+                    <v:f eqn="sum @10 21600 0"/>
+                  </v:formulas>
+                  <v:path o:extrusionok="f" gradientshapeok="t" o:connecttype="rect"/>
+                  <o:lock v:ext="edit" aspectratio="t"/>
+                </v:shapetype>
+                <v:shape id="Picture 2" o:spid="_x0000_s1027" type="#_x0000_t75" style="position:absolute;width:50577;height:7181;visibility:visible;mso-wrap-style:square" o:gfxdata="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">
+                  <v:imagedata r:id="rId14" o:title=""/>
+                </v:shape>
+                <v:oval id="Oval 6" o:spid="_x0000_s1028" style="position:absolute;left:38766;width:3906;height:5524;visibility:visible;mso-wrap-style:square;v-text-anchor:middle" o:gfxdata="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" filled="f" strokecolor="red" strokeweight="3pt">
+                  <v:stroke joinstyle="miter"/>
+                </v:oval>
+                <w10:anchorlock/>
+              </v:group>
+            </w:pict>
+          </mc:Fallback>
+        </mc:AlternateContent>
       </w:r>
     </w:p>
     <w:p>
@@ -939,48 +1259,59 @@
       </w:pPr>
       <w:r>
         <w:rPr>
-          <w:i/>
-          <w:lang w:val="en-US"/>
-        </w:rPr>
-        <w:t xml:space="preserve">Bucket </w:t>
-      </w:r>
-      <w:r>
-        <w:rPr>
-          <w:i/>
-          <w:lang w:val="en-US"/>
-        </w:rPr>
-        <w:t>2</w:t>
-      </w:r>
-      <w:r>
-        <w:rPr>
-          <w:i/>
-          <w:lang w:val="en-US"/>
-        </w:rPr>
-        <w:t xml:space="preserve"> </w:t>
-      </w:r>
-      <w:r>
-        <w:rPr>
-          <w:lang w:val="en-US"/>
-        </w:rPr>
-        <w:t>cover slide</w:t>
-      </w:r>
-      <w:r>
-        <w:rPr>
-          <w:lang w:val="en-US"/>
-        </w:rPr>
-        <w:t xml:space="preserve"> </w:t>
-      </w:r>
-      <w:r>
-        <w:rPr>
-          <w:lang w:val="en-US"/>
-        </w:rPr>
-        <w:sym w:font="Wingdings" w:char="F0E0"/>
-      </w:r>
-      <w:r>
-        <w:rPr>
-          <w:lang w:val="en-US"/>
-        </w:rPr>
-        <w:t xml:space="preserve"> 24</w:t>
+          <w:lang w:val="en-US"/>
+        </w:rPr>
+        <w:t>Select linker macro and run it</w:t>
+      </w:r>
+    </w:p>
+    <w:p>
+      <w:pPr>
+        <w:pStyle w:val="ListParagraph"/>
+        <w:ind w:left="1440"/>
+        <w:jc w:val="center"/>
+        <w:rPr>
+          <w:lang w:val="en-US"/>
+        </w:rPr>
+      </w:pPr>
+      <w:r>
+        <w:rPr>
+          <w:lang w:val="en-US"/>
+        </w:rPr>
+        <w:drawing>
+          <wp:inline distT="0" distB="0" distL="0" distR="0" wp14:anchorId="628AF8A2" wp14:editId="087138C5">
+            <wp:extent cx="2247900" cy="2080633"/>
+            <wp:effectExtent l="0" t="0" r="0" b="0"/>
+            <wp:docPr id="12" name="Picture 12"/>
+            <wp:cNvGraphicFramePr>
+              <a:graphicFrameLocks xmlns:a="http://schemas.openxmlformats.org/drawingml/2006/main" noChangeAspect="1"/>
+            </wp:cNvGraphicFramePr>
+            <a:graphic xmlns:a="http://schemas.openxmlformats.org/drawingml/2006/main">
+              <a:graphicData uri="http://schemas.openxmlformats.org/drawingml/2006/picture">
+                <pic:pic xmlns:pic="http://schemas.openxmlformats.org/drawingml/2006/picture">
+                  <pic:nvPicPr>
+                    <pic:cNvPr id="1" name=""/>
+                    <pic:cNvPicPr/>
+                  </pic:nvPicPr>
+                  <pic:blipFill>
+                    <a:blip r:embed="rId15"/>
+                    <a:stretch>
+                      <a:fillRect/>
+                    </a:stretch>
+                  </pic:blipFill>
+                  <pic:spPr>
+                    <a:xfrm>
+                      <a:off x="0" y="0"/>
+                      <a:ext cx="2261750" cy="2093452"/>
+                    </a:xfrm>
+                    <a:prstGeom prst="rect">
+                      <a:avLst/>
+                    </a:prstGeom>
+                  </pic:spPr>
+                </pic:pic>
+              </a:graphicData>
+            </a:graphic>
+          </wp:inline>
+        </w:drawing>
       </w:r>
     </w:p>
     <w:p>
@@ -996,48 +1327,83 @@
       </w:pPr>
       <w:r>
         <w:rPr>
+          <w:lang w:val="en-US"/>
+        </w:rPr>
+        <w:t xml:space="preserve">Fill out input boxes with numbers that you noted in step 5 </w:t>
+      </w:r>
+      <w:r>
+        <w:rPr>
           <w:i/>
           <w:lang w:val="en-US"/>
         </w:rPr>
-        <w:t xml:space="preserve">Bucket </w:t>
+        <w:t>(</w:t>
       </w:r>
       <w:r>
         <w:rPr>
           <w:i/>
           <w:lang w:val="en-US"/>
         </w:rPr>
-        <w:t>3</w:t>
-      </w:r>
-      <w:r>
-        <w:rPr>
-          <w:lang w:val="en-US"/>
-        </w:rPr>
-        <w:t xml:space="preserve"> </w:t>
-      </w:r>
-      <w:r>
-        <w:rPr>
-          <w:lang w:val="en-US"/>
-        </w:rPr>
-        <w:t>cover slide</w:t>
-      </w:r>
-      <w:r>
-        <w:rPr>
-          <w:lang w:val="en-US"/>
-        </w:rPr>
-        <w:sym w:font="Wingdings" w:char="F0E0"/>
-      </w:r>
-      <w:r>
-        <w:rPr>
-          <w:lang w:val="en-US"/>
-        </w:rPr>
-        <w:t xml:space="preserve"> </w:t>
-      </w:r>
-      <w:r>
-        <w:rPr>
-          <w:lang w:val="en-US"/>
-        </w:rPr>
-        <w:t>30</w:t>
-      </w:r>
+        <w:t>You will have to fill a total of 5 input boxes</w:t>
+      </w:r>
+      <w:r>
+        <w:rPr>
+          <w:i/>
+          <w:lang w:val="en-US"/>
+        </w:rPr>
+        <w:t>)</w:t>
+      </w:r>
+    </w:p>
+    <w:p>
+      <w:pPr>
+        <w:pStyle w:val="ListParagraph"/>
+        <w:ind w:left="1440"/>
+        <w:jc w:val="center"/>
+        <w:rPr>
+          <w:lang w:val="en-US"/>
+        </w:rPr>
+      </w:pPr>
+      <w:r>
+        <w:rPr>
+          <w:lang w:val="en-US"/>
+        </w:rPr>
+        <w:drawing>
+          <wp:inline distT="0" distB="0" distL="0" distR="0" wp14:anchorId="322F1DE7" wp14:editId="549AEEB3">
+            <wp:extent cx="3734321" cy="1762371"/>
+            <wp:effectExtent l="0" t="0" r="0" b="9525"/>
+            <wp:docPr id="13" name="Picture 13"/>
+            <wp:cNvGraphicFramePr>
+              <a:graphicFrameLocks xmlns:a="http://schemas.openxmlformats.org/drawingml/2006/main" noChangeAspect="1"/>
+            </wp:cNvGraphicFramePr>
+            <a:graphic xmlns:a="http://schemas.openxmlformats.org/drawingml/2006/main">
+              <a:graphicData uri="http://schemas.openxmlformats.org/drawingml/2006/picture">
+                <pic:pic xmlns:pic="http://schemas.openxmlformats.org/drawingml/2006/picture">
+                  <pic:nvPicPr>
+                    <pic:cNvPr id="1" name=""/>
+                    <pic:cNvPicPr/>
+                  </pic:nvPicPr>
+                  <pic:blipFill>
+                    <a:blip r:embed="rId16"/>
+                    <a:stretch>
+                      <a:fillRect/>
+                    </a:stretch>
+                  </pic:blipFill>
+                  <pic:spPr>
+                    <a:xfrm>
+                      <a:off x="0" y="0"/>
+                      <a:ext cx="3734321" cy="1762371"/>
+                    </a:xfrm>
+                    <a:prstGeom prst="rect">
+                      <a:avLst/>
+                    </a:prstGeom>
+                  </pic:spPr>
+                </pic:pic>
+              </a:graphicData>
+            </a:graphic>
+          </wp:inline>
+        </w:drawing>
+      </w:r>
+      <w:bookmarkStart w:id="0" w:name="_GoBack"/>
+      <w:bookmarkEnd w:id="0"/>
     </w:p>
     <w:p>
       <w:pPr>
@@ -1054,74 +1420,65 @@
         <w:rPr>
           <w:lang w:val="en-US"/>
         </w:rPr>
-        <w:t>Financials</w:t>
-      </w:r>
-      <w:r>
-        <w:rPr>
-          <w:lang w:val="en-US"/>
-        </w:rPr>
-        <w:t xml:space="preserve"> cover slide</w:t>
-      </w:r>
-      <w:r>
-        <w:rPr>
-          <w:lang w:val="en-US"/>
-        </w:rPr>
-        <w:t xml:space="preserve"> </w:t>
-      </w:r>
-      <w:r>
-        <w:rPr>
-          <w:lang w:val="en-US"/>
-        </w:rPr>
-        <w:sym w:font="Wingdings" w:char="F0E0"/>
-      </w:r>
-      <w:r>
-        <w:rPr>
-          <w:lang w:val="en-US"/>
-        </w:rPr>
-        <w:t xml:space="preserve"> 38</w:t>
-      </w:r>
-    </w:p>
-    <w:p>
-      <w:pPr>
-        <w:pStyle w:val="ListParagraph"/>
-        <w:numPr>
-          <w:ilvl w:val="1"/>
-          <w:numId w:val="2"/>
-        </w:numPr>
-        <w:rPr>
-          <w:lang w:val="en-US"/>
-        </w:rPr>
-      </w:pPr>
-      <w:r>
-        <w:rPr>
-          <w:lang w:val="en-US"/>
-        </w:rPr>
-        <w:t>Extras</w:t>
-      </w:r>
-      <w:r>
-        <w:rPr>
-          <w:lang w:val="en-US"/>
-        </w:rPr>
-        <w:t xml:space="preserve"> </w:t>
-      </w:r>
-      <w:r>
-        <w:rPr>
-          <w:lang w:val="en-US"/>
-        </w:rPr>
-        <w:t>cover slide</w:t>
-      </w:r>
-      <w:r>
-        <w:rPr>
-          <w:lang w:val="en-US"/>
-        </w:rPr>
-        <w:sym w:font="Wingdings" w:char="F0E0"/>
-      </w:r>
-      <w:r>
-        <w:rPr>
-          <w:lang w:val="en-US"/>
-        </w:rPr>
-        <w:t xml:space="preserve"> 58</w:t>
-      </w:r>
+        <w:t>When the script is done, you will see this message</w:t>
+      </w:r>
+    </w:p>
+    <w:p>
+      <w:pPr>
+        <w:pStyle w:val="ListParagraph"/>
+        <w:ind w:left="1440"/>
+        <w:jc w:val="center"/>
+        <w:rPr>
+          <w:lang w:val="en-US"/>
+        </w:rPr>
+      </w:pPr>
+      <w:r>
+        <w:rPr>
+          <w:lang w:val="en-US"/>
+        </w:rPr>
+        <w:drawing>
+          <wp:inline distT="0" distB="0" distL="0" distR="0" wp14:anchorId="5B22D489" wp14:editId="6240781D">
+            <wp:extent cx="2343477" cy="1467055"/>
+            <wp:effectExtent l="0" t="0" r="0" b="0"/>
+            <wp:docPr id="14" name="Picture 14"/>
+            <wp:cNvGraphicFramePr>
+              <a:graphicFrameLocks xmlns:a="http://schemas.openxmlformats.org/drawingml/2006/main" noChangeAspect="1"/>
+            </wp:cNvGraphicFramePr>
+            <a:graphic xmlns:a="http://schemas.openxmlformats.org/drawingml/2006/main">
+              <a:graphicData uri="http://schemas.openxmlformats.org/drawingml/2006/picture">
+                <pic:pic xmlns:pic="http://schemas.openxmlformats.org/drawingml/2006/picture">
+                  <pic:nvPicPr>
+                    <pic:cNvPr id="1" name=""/>
+                    <pic:cNvPicPr/>
+                  </pic:nvPicPr>
+                  <pic:blipFill>
+                    <a:blip r:embed="rId17"/>
+                    <a:stretch>
+                      <a:fillRect/>
+                    </a:stretch>
+                  </pic:blipFill>
+                  <pic:spPr>
+                    <a:xfrm>
+                      <a:off x="0" y="0"/>
+                      <a:ext cx="2343477" cy="1467055"/>
+                    </a:xfrm>
+                    <a:prstGeom prst="rect">
+                      <a:avLst/>
+                    </a:prstGeom>
+                  </pic:spPr>
+                </pic:pic>
+              </a:graphicData>
+            </a:graphic>
+          </wp:inline>
+        </w:drawing>
+      </w:r>
+    </w:p>
+    <w:p>
+      <w:pPr>
+        <w:rPr>
+          <w:lang w:val="en-US"/>
+        </w:rPr>
+      </w:pPr>
     </w:p>
     <w:p>
       <w:pPr>
@@ -1180,6 +1537,7 @@
       </w:pPr>
       <w:r>
         <w:rPr>
+          <w:noProof/>
           <w:lang w:val="en-US"/>
         </w:rPr>
         <w:lastRenderedPageBreak/>
@@ -1199,7 +1557,7 @@
                     <pic:cNvPicPr/>
                   </pic:nvPicPr>
                   <pic:blipFill>
-                    <a:blip r:embed="rId13"/>
+                    <a:blip r:embed="rId18"/>
                     <a:stretch>
                       <a:fillRect/>
                     </a:stretch>
@@ -1227,6 +1585,7 @@
       </w:r>
       <w:r>
         <w:rPr>
+          <w:noProof/>
           <w:lang w:val="en-US"/>
         </w:rPr>
         <w:drawing>
@@ -1245,7 +1604,7 @@
                     <pic:cNvPicPr/>
                   </pic:nvPicPr>
                   <pic:blipFill>
-                    <a:blip r:embed="rId14"/>
+                    <a:blip r:embed="rId19"/>
                     <a:stretch>
                       <a:fillRect/>
                     </a:stretch>
@@ -1322,11 +1681,9 @@
         </w:rPr>
         <w:t>Save final deck as .pptx file to remove macros linker script.</w:t>
       </w:r>
-      <w:bookmarkStart w:id="0" w:name="_GoBack"/>
-      <w:bookmarkEnd w:id="0"/>
     </w:p>
     <w:sectPr>
-      <w:headerReference w:type="default" r:id="rId15"/>
+      <w:headerReference w:type="default" r:id="rId20"/>
       <w:pgSz w:w="12240" w:h="15840"/>
       <w:pgMar w:top="1440" w:right="1440" w:bottom="1440" w:left="1440" w:header="720" w:footer="720" w:gutter="0"/>
       <w:cols w:space="720"/>
@@ -1510,6 +1867,181 @@
     </w:lvl>
   </w:abstractNum>
   <w:abstractNum w:abstractNumId="1" w15:restartNumberingAfterBreak="0">
+    <w:nsid w:val="452C5F49"/>
+    <w:multiLevelType w:val="hybridMultilevel"/>
+    <w:tmpl w:val="75F226E2"/>
+    <w:lvl w:ilvl="0" w:tplc="1009000F">
+      <w:start w:val="1"/>
+      <w:numFmt w:val="decimal"/>
+      <w:lvlText w:val="%1."/>
+      <w:lvlJc w:val="left"/>
+      <w:pPr>
+        <w:ind w:left="1800" w:hanging="360"/>
+      </w:pPr>
+    </w:lvl>
+    <w:lvl w:ilvl="1" w:tplc="10090019" w:tentative="1">
+      <w:start w:val="1"/>
+      <w:numFmt w:val="lowerLetter"/>
+      <w:lvlText w:val="%2."/>
+      <w:lvlJc w:val="left"/>
+      <w:pPr>
+        <w:ind w:left="2520" w:hanging="360"/>
+      </w:pPr>
+    </w:lvl>
+    <w:lvl w:ilvl="2" w:tplc="1009001B" w:tentative="1">
+      <w:start w:val="1"/>
+      <w:numFmt w:val="lowerRoman"/>
+      <w:lvlText w:val="%3."/>
+      <w:lvlJc w:val="right"/>
+      <w:pPr>
+        <w:ind w:left="3240" w:hanging="180"/>
+      </w:pPr>
+    </w:lvl>
+    <w:lvl w:ilvl="3" w:tplc="1009000F" w:tentative="1">
+      <w:start w:val="1"/>
+      <w:numFmt w:val="decimal"/>
+      <w:lvlText w:val="%4."/>
+      <w:lvlJc w:val="left"/>
+      <w:pPr>
+        <w:ind w:left="3960" w:hanging="360"/>
+      </w:pPr>
+    </w:lvl>
+    <w:lvl w:ilvl="4" w:tplc="10090019" w:tentative="1">
+      <w:start w:val="1"/>
+      <w:numFmt w:val="lowerLetter"/>
+      <w:lvlText w:val="%5."/>
+      <w:lvlJc w:val="left"/>
+      <w:pPr>
+        <w:ind w:left="4680" w:hanging="360"/>
+      </w:pPr>
+    </w:lvl>
+    <w:lvl w:ilvl="5" w:tplc="1009001B" w:tentative="1">
+      <w:start w:val="1"/>
+      <w:numFmt w:val="lowerRoman"/>
+      <w:lvlText w:val="%6."/>
+      <w:lvlJc w:val="right"/>
+      <w:pPr>
+        <w:ind w:left="5400" w:hanging="180"/>
+      </w:pPr>
+    </w:lvl>
+    <w:lvl w:ilvl="6" w:tplc="1009000F" w:tentative="1">
+      <w:start w:val="1"/>
+      <w:numFmt w:val="decimal"/>
+      <w:lvlText w:val="%7."/>
+      <w:lvlJc w:val="left"/>
+      <w:pPr>
+        <w:ind w:left="6120" w:hanging="360"/>
+      </w:pPr>
+    </w:lvl>
+    <w:lvl w:ilvl="7" w:tplc="10090019" w:tentative="1">
+      <w:start w:val="1"/>
+      <w:numFmt w:val="lowerLetter"/>
+      <w:lvlText w:val="%8."/>
+      <w:lvlJc w:val="left"/>
+      <w:pPr>
+        <w:ind w:left="6840" w:hanging="360"/>
+      </w:pPr>
+    </w:lvl>
+    <w:lvl w:ilvl="8" w:tplc="1009001B" w:tentative="1">
+      <w:start w:val="1"/>
+      <w:numFmt w:val="lowerRoman"/>
+      <w:lvlText w:val="%9."/>
+      <w:lvlJc w:val="right"/>
+      <w:pPr>
+        <w:ind w:left="7560" w:hanging="180"/>
+      </w:pPr>
+    </w:lvl>
+  </w:abstractNum>
+  <w:abstractNum w:abstractNumId="2" w15:restartNumberingAfterBreak="0">
+    <w:nsid w:val="56C33D8B"/>
+    <w:multiLevelType w:val="hybridMultilevel"/>
+    <w:tmpl w:val="65B2F804"/>
+    <w:lvl w:ilvl="0" w:tplc="1009000F">
+      <w:start w:val="1"/>
+      <w:numFmt w:val="decimal"/>
+      <w:lvlText w:val="%1."/>
+      <w:lvlJc w:val="left"/>
+      <w:pPr>
+        <w:ind w:left="720" w:hanging="360"/>
+      </w:pPr>
+    </w:lvl>
+    <w:lvl w:ilvl="1" w:tplc="10090001">
+      <w:start w:val="1"/>
+      <w:numFmt w:val="bullet"/>
+      <w:lvlText w:val=""/>
+      <w:lvlJc w:val="left"/>
+      <w:pPr>
+        <w:ind w:left="1440" w:hanging="360"/>
+      </w:pPr>
+      <w:rPr>
+        <w:rFonts w:ascii="Symbol" w:hAnsi="Symbol" w:hint="default"/>
+      </w:rPr>
+    </w:lvl>
+    <w:lvl w:ilvl="2" w:tplc="1009001B" w:tentative="1">
+      <w:start w:val="1"/>
+      <w:numFmt w:val="lowerRoman"/>
+      <w:lvlText w:val="%3."/>
+      <w:lvlJc w:val="right"/>
+      <w:pPr>
+        <w:ind w:left="2160" w:hanging="180"/>
+      </w:pPr>
+    </w:lvl>
+    <w:lvl w:ilvl="3" w:tplc="1009000F" w:tentative="1">
+      <w:start w:val="1"/>
+      <w:numFmt w:val="decimal"/>
+      <w:lvlText w:val="%4."/>
+      <w:lvlJc w:val="left"/>
+      <w:pPr>
+        <w:ind w:left="2880" w:hanging="360"/>
+      </w:pPr>
+    </w:lvl>
+    <w:lvl w:ilvl="4" w:tplc="10090019" w:tentative="1">
+      <w:start w:val="1"/>
+      <w:numFmt w:val="lowerLetter"/>
+      <w:lvlText w:val="%5."/>
+      <w:lvlJc w:val="left"/>
+      <w:pPr>
+        <w:ind w:left="3600" w:hanging="360"/>
+      </w:pPr>
+    </w:lvl>
+    <w:lvl w:ilvl="5" w:tplc="1009001B" w:tentative="1">
+      <w:start w:val="1"/>
+      <w:numFmt w:val="lowerRoman"/>
+      <w:lvlText w:val="%6."/>
+      <w:lvlJc w:val="right"/>
+      <w:pPr>
+        <w:ind w:left="4320" w:hanging="180"/>
+      </w:pPr>
+    </w:lvl>
+    <w:lvl w:ilvl="6" w:tplc="1009000F" w:tentative="1">
+      <w:start w:val="1"/>
+      <w:numFmt w:val="decimal"/>
+      <w:lvlText w:val="%7."/>
+      <w:lvlJc w:val="left"/>
+      <w:pPr>
+        <w:ind w:left="5040" w:hanging="360"/>
+      </w:pPr>
+    </w:lvl>
+    <w:lvl w:ilvl="7" w:tplc="10090019" w:tentative="1">
+      <w:start w:val="1"/>
+      <w:numFmt w:val="lowerLetter"/>
+      <w:lvlText w:val="%8."/>
+      <w:lvlJc w:val="left"/>
+      <w:pPr>
+        <w:ind w:left="5760" w:hanging="360"/>
+      </w:pPr>
+    </w:lvl>
+    <w:lvl w:ilvl="8" w:tplc="1009001B" w:tentative="1">
+      <w:start w:val="1"/>
+      <w:numFmt w:val="lowerRoman"/>
+      <w:lvlText w:val="%9."/>
+      <w:lvlJc w:val="right"/>
+      <w:pPr>
+        <w:ind w:left="6480" w:hanging="180"/>
+      </w:pPr>
+    </w:lvl>
+  </w:abstractNum>
+  <w:abstractNum w:abstractNumId="3" w15:restartNumberingAfterBreak="0">
     <w:nsid w:val="63FD1B9D"/>
     <w:multiLevelType w:val="hybridMultilevel"/>
     <w:tmpl w:val="FDA09648"/>
@@ -1595,7 +2127,7 @@
       </w:pPr>
     </w:lvl>
   </w:abstractNum>
-  <w:abstractNum w:abstractNumId="2" w15:restartNumberingAfterBreak="0">
+  <w:abstractNum w:abstractNumId="4" w15:restartNumberingAfterBreak="0">
     <w:nsid w:val="71B02DDE"/>
     <w:multiLevelType w:val="hybridMultilevel"/>
     <w:tmpl w:val="C30C206E"/>
@@ -1709,13 +2241,19 @@
     </w:lvl>
   </w:abstractNum>
   <w:num w:numId="1">
-    <w:abstractNumId w:val="2"/>
+    <w:abstractNumId w:val="4"/>
   </w:num>
   <w:num w:numId="2">
-    <w:abstractNumId w:val="1"/>
+    <w:abstractNumId w:val="3"/>
   </w:num>
   <w:num w:numId="3">
     <w:abstractNumId w:val="0"/>
+  </w:num>
+  <w:num w:numId="4">
+    <w:abstractNumId w:val="1"/>
+  </w:num>
+  <w:num w:numId="5">
+    <w:abstractNumId w:val="2"/>
   </w:num>
 </w:numbering>
 </file>

</xml_diff>